<commit_message>
added colour to worksheet
</commit_message>
<xml_diff>
--- a/Will it rain in Cardiff this weekend for PyConUK.docx
+++ b/Will it rain in Cardiff this weekend for PyConUK.docx
@@ -15,23 +15,7 @@
           <w:sz w:val="46"/>
           <w:szCs w:val="46"/>
         </w:rPr>
-        <w:t xml:space="preserve">Will it rain in Cardiff this weekend for </w:t>
-      </w:r>
-      <w:proofErr w:type="spellStart"/>
-      <w:r>
-        <w:rPr>
-          <w:sz w:val="46"/>
-          <w:szCs w:val="46"/>
-        </w:rPr>
-        <w:t>PyConUK</w:t>
-      </w:r>
-      <w:proofErr w:type="spellEnd"/>
-      <w:r>
-        <w:rPr>
-          <w:sz w:val="46"/>
-          <w:szCs w:val="46"/>
-        </w:rPr>
-        <w:t>?</w:t>
+        <w:t>Will it rain in Cardiff this weekend for PyConUK?</w:t>
       </w:r>
     </w:p>
     <w:p/>
@@ -197,6 +181,9 @@
         <w:tc>
           <w:tcPr>
             <w:tcW w:w="4505" w:type="dxa"/>
+            <w:tcBorders>
+              <w:bottom w:val="single" w:sz="4" w:space="0" w:color="auto"/>
+            </w:tcBorders>
           </w:tcPr>
           <w:p>
             <w:pPr>
@@ -265,6 +252,9 @@
         <w:tc>
           <w:tcPr>
             <w:tcW w:w="4505" w:type="dxa"/>
+            <w:tcBorders>
+              <w:bottom w:val="single" w:sz="4" w:space="0" w:color="auto"/>
+            </w:tcBorders>
           </w:tcPr>
           <w:p>
             <w:pPr>
@@ -332,6 +322,12 @@
         <w:tc>
           <w:tcPr>
             <w:tcW w:w="4505" w:type="dxa"/>
+            <w:tcBorders>
+              <w:top w:val="single" w:sz="4" w:space="0" w:color="auto"/>
+              <w:left w:val="single" w:sz="4" w:space="0" w:color="auto"/>
+              <w:bottom w:val="single" w:sz="4" w:space="0" w:color="auto"/>
+              <w:right w:val="single" w:sz="4" w:space="0" w:color="auto"/>
+            </w:tcBorders>
           </w:tcPr>
           <w:p>
             <w:r>
@@ -342,6 +338,12 @@
         <w:tc>
           <w:tcPr>
             <w:tcW w:w="4505" w:type="dxa"/>
+            <w:tcBorders>
+              <w:top w:val="single" w:sz="4" w:space="0" w:color="auto"/>
+              <w:left w:val="single" w:sz="4" w:space="0" w:color="auto"/>
+              <w:bottom w:val="single" w:sz="4" w:space="0" w:color="auto"/>
+              <w:right w:val="single" w:sz="4" w:space="0" w:color="auto"/>
+            </w:tcBorders>
           </w:tcPr>
           <w:p>
             <w:r>
@@ -372,15 +374,7 @@
     <w:p>
       <w:r>
         <w:lastRenderedPageBreak/>
-        <w:t xml:space="preserve">Using the Raspberry Pi and </w:t>
-      </w:r>
-      <w:proofErr w:type="spellStart"/>
-      <w:r>
-        <w:t>SenseHat</w:t>
-      </w:r>
-      <w:proofErr w:type="spellEnd"/>
-      <w:r>
-        <w:t xml:space="preserve"> we can measure the current air pressure and use the measurement to forecast the weather.</w:t>
+        <w:t>Using the Raspberry Pi and SenseHat we can measure the current air pressure and use the measurement to forecast the weather.</w:t>
       </w:r>
     </w:p>
     <w:p>
@@ -447,23 +441,7 @@
     <w:p/>
     <w:p>
       <w:r>
-        <w:t xml:space="preserve">If you don’t have a </w:t>
-      </w:r>
-      <w:proofErr w:type="spellStart"/>
-      <w:r>
-        <w:t>SenseHat</w:t>
-      </w:r>
-      <w:proofErr w:type="spellEnd"/>
-      <w:r>
-        <w:t xml:space="preserve"> you can still use the </w:t>
-      </w:r>
-      <w:proofErr w:type="spellStart"/>
-      <w:r>
-        <w:t>SenseHat</w:t>
-      </w:r>
-      <w:proofErr w:type="spellEnd"/>
-      <w:r>
-        <w:t xml:space="preserve"> emulator to try this activity.</w:t>
+        <w:t>If you don’t have a SenseHat you can still use the SenseHat emulator to try this activity.</w:t>
       </w:r>
     </w:p>
     <w:p/>
@@ -640,13 +618,8 @@
           </w:tcPr>
           <w:p>
             <w:r>
-              <w:t xml:space="preserve">If you are using the real </w:t>
+              <w:t>If you are using the real SenseHat</w:t>
             </w:r>
-            <w:proofErr w:type="spellStart"/>
-            <w:r>
-              <w:t>SenseHat</w:t>
-            </w:r>
-            <w:proofErr w:type="spellEnd"/>
           </w:p>
           <w:p/>
         </w:tc>
@@ -660,15 +633,7 @@
           </w:tcPr>
           <w:p>
             <w:r>
-              <w:t xml:space="preserve">If you are using the </w:t>
-            </w:r>
-            <w:proofErr w:type="spellStart"/>
-            <w:r>
-              <w:t>SenseHat</w:t>
-            </w:r>
-            <w:proofErr w:type="spellEnd"/>
-            <w:r>
-              <w:t xml:space="preserve"> emulator</w:t>
+              <w:t>If you are using the SenseHat emulator</w:t>
             </w:r>
           </w:p>
         </w:tc>
@@ -687,21 +652,8 @@
           <w:p/>
           <w:p>
             <w:r>
-              <w:t xml:space="preserve">from </w:t>
+              <w:t>from sense_hat import SenseHat</w:t>
             </w:r>
-            <w:proofErr w:type="spellStart"/>
-            <w:r>
-              <w:t>sense_hat</w:t>
-            </w:r>
-            <w:proofErr w:type="spellEnd"/>
-            <w:r>
-              <w:t xml:space="preserve"> import </w:t>
-            </w:r>
-            <w:proofErr w:type="spellStart"/>
-            <w:r>
-              <w:t>SenseHat</w:t>
-            </w:r>
-            <w:proofErr w:type="spellEnd"/>
           </w:p>
           <w:p>
             <w:r>
@@ -710,33 +662,12 @@
           </w:p>
           <w:p>
             <w:r>
-              <w:t xml:space="preserve">sense = </w:t>
-            </w:r>
-            <w:proofErr w:type="spellStart"/>
-            <w:proofErr w:type="gramStart"/>
-            <w:r>
-              <w:t>SenseHat</w:t>
-            </w:r>
-            <w:proofErr w:type="spellEnd"/>
-            <w:r>
-              <w:t>(</w:t>
-            </w:r>
-            <w:proofErr w:type="gramEnd"/>
-            <w:r>
-              <w:t>)</w:t>
+              <w:t>sense = SenseHat()</w:t>
             </w:r>
           </w:p>
           <w:p>
             <w:r>
-              <w:t>r</w:t>
-            </w:r>
-            <w:proofErr w:type="gramStart"/>
-            <w:r>
-              <w:t>=[</w:t>
-            </w:r>
-            <w:proofErr w:type="gramEnd"/>
-            <w:r>
-              <w:t>255,0,0]</w:t>
+              <w:t>r=[255,0,0]</w:t>
             </w:r>
           </w:p>
           <w:p>
@@ -745,15 +676,8 @@
             </w:r>
           </w:p>
           <w:p>
-            <w:proofErr w:type="spellStart"/>
-            <w:proofErr w:type="gramStart"/>
             <w:r>
-              <w:t>sense.clear</w:t>
-            </w:r>
-            <w:proofErr w:type="spellEnd"/>
-            <w:proofErr w:type="gramEnd"/>
-            <w:r>
-              <w:t>()</w:t>
+              <w:t>sense.clear()</w:t>
             </w:r>
           </w:p>
           <w:p/>
@@ -771,21 +695,8 @@
           <w:p/>
           <w:p>
             <w:r>
-              <w:t xml:space="preserve">from </w:t>
+              <w:t>from sense_emu import SenseHat</w:t>
             </w:r>
-            <w:proofErr w:type="spellStart"/>
-            <w:r>
-              <w:t>sense_emu</w:t>
-            </w:r>
-            <w:proofErr w:type="spellEnd"/>
-            <w:r>
-              <w:t xml:space="preserve"> import </w:t>
-            </w:r>
-            <w:proofErr w:type="spellStart"/>
-            <w:r>
-              <w:t>SenseHat</w:t>
-            </w:r>
-            <w:proofErr w:type="spellEnd"/>
           </w:p>
           <w:p>
             <w:r>
@@ -794,33 +705,12 @@
           </w:p>
           <w:p>
             <w:r>
-              <w:t xml:space="preserve">sense = </w:t>
-            </w:r>
-            <w:proofErr w:type="spellStart"/>
-            <w:proofErr w:type="gramStart"/>
-            <w:r>
-              <w:t>SenseHat</w:t>
-            </w:r>
-            <w:proofErr w:type="spellEnd"/>
-            <w:r>
-              <w:t>(</w:t>
-            </w:r>
-            <w:proofErr w:type="gramEnd"/>
-            <w:r>
-              <w:t>)</w:t>
+              <w:t>sense = SenseHat()</w:t>
             </w:r>
           </w:p>
           <w:p>
             <w:r>
-              <w:t>r</w:t>
-            </w:r>
-            <w:proofErr w:type="gramStart"/>
-            <w:r>
-              <w:t>=[</w:t>
-            </w:r>
-            <w:proofErr w:type="gramEnd"/>
-            <w:r>
-              <w:t>255,0,0]</w:t>
+              <w:t>r=[255,0,0]</w:t>
             </w:r>
           </w:p>
           <w:p>
@@ -829,15 +719,8 @@
             </w:r>
           </w:p>
           <w:p>
-            <w:proofErr w:type="spellStart"/>
-            <w:proofErr w:type="gramStart"/>
             <w:r>
-              <w:t>sense.clear</w:t>
-            </w:r>
-            <w:proofErr w:type="spellEnd"/>
-            <w:proofErr w:type="gramEnd"/>
-            <w:r>
-              <w:t>()</w:t>
+              <w:t>sense.clear()</w:t>
             </w:r>
           </w:p>
           <w:p/>
@@ -847,15 +730,7 @@
     <w:p/>
     <w:p>
       <w:r>
-        <w:t xml:space="preserve">The </w:t>
-      </w:r>
-      <w:proofErr w:type="spellStart"/>
-      <w:r>
-        <w:t>SenseHat</w:t>
-      </w:r>
-      <w:proofErr w:type="spellEnd"/>
-      <w:r>
-        <w:t xml:space="preserve"> has a range of sensors include an air pressure sensor.</w:t>
+        <w:t>The SenseHat has a range of sensors include an air pressure sensor.</w:t>
       </w:r>
     </w:p>
     <w:p/>
@@ -875,15 +750,8 @@
         </w:pBdr>
       </w:pPr>
       <w:r>
-        <w:t xml:space="preserve">pressure = </w:t>
-      </w:r>
-      <w:proofErr w:type="spellStart"/>
-      <w:proofErr w:type="gramStart"/>
-      <w:r>
-        <w:t>sense.pressure</w:t>
-      </w:r>
-      <w:proofErr w:type="spellEnd"/>
-      <w:proofErr w:type="gramEnd"/>
+        <w:t>pressure = sense.pressure</w:t>
+      </w:r>
     </w:p>
     <w:p>
       <w:pPr>
@@ -901,23 +769,7 @@
     <w:p/>
     <w:p>
       <w:r>
-        <w:t xml:space="preserve">When you run the </w:t>
-      </w:r>
-      <w:proofErr w:type="gramStart"/>
-      <w:r>
-        <w:t>code</w:t>
-      </w:r>
-      <w:proofErr w:type="gramEnd"/>
-      <w:r>
-        <w:t xml:space="preserve"> you will get the actual air pressure with the </w:t>
-      </w:r>
-      <w:proofErr w:type="spellStart"/>
-      <w:r>
-        <w:t>SenseHat</w:t>
-      </w:r>
-      <w:proofErr w:type="spellEnd"/>
-      <w:r>
-        <w:t xml:space="preserve"> or the value from the air pressure slider on the emulator.</w:t>
+        <w:t>When you run the code you will get the actual air pressure with the SenseHat or the value from the air pressure slider on the emulator.</w:t>
       </w:r>
     </w:p>
     <w:p/>
@@ -986,15 +838,7 @@
     <w:p/>
     <w:p>
       <w:r>
-        <w:t xml:space="preserve">The value is returned in units called </w:t>
-      </w:r>
-      <w:proofErr w:type="spellStart"/>
-      <w:r>
-        <w:t>millibars</w:t>
-      </w:r>
-      <w:proofErr w:type="spellEnd"/>
-      <w:r>
-        <w:t xml:space="preserve"> (mbar)</w:t>
+        <w:t>The value is returned in units called millibars (mbar)</w:t>
       </w:r>
     </w:p>
     <w:p/>
@@ -1094,21 +938,8 @@
         </w:pBdr>
       </w:pPr>
       <w:r>
-        <w:t xml:space="preserve">from </w:t>
-      </w:r>
-      <w:proofErr w:type="spellStart"/>
-      <w:r>
-        <w:t>sense_emu</w:t>
-      </w:r>
-      <w:proofErr w:type="spellEnd"/>
-      <w:r>
-        <w:t xml:space="preserve"> import </w:t>
-      </w:r>
-      <w:proofErr w:type="spellStart"/>
-      <w:r>
-        <w:t>SenseHat</w:t>
-      </w:r>
-      <w:proofErr w:type="spellEnd"/>
+        <w:t>from sense_emu import SenseHat</w:t>
+      </w:r>
     </w:p>
     <w:p>
       <w:pPr>
@@ -1133,41 +964,20 @@
         </w:pBdr>
       </w:pPr>
       <w:r>
-        <w:t xml:space="preserve">sense = </w:t>
-      </w:r>
-      <w:proofErr w:type="spellStart"/>
-      <w:proofErr w:type="gramStart"/>
-      <w:r>
-        <w:t>SenseHat</w:t>
-      </w:r>
-      <w:proofErr w:type="spellEnd"/>
-      <w:r>
-        <w:t>(</w:t>
-      </w:r>
-      <w:proofErr w:type="gramEnd"/>
-      <w:r>
-        <w:t>)</w:t>
-      </w:r>
-    </w:p>
-    <w:p>
-      <w:pPr>
-        <w:pBdr>
-          <w:top w:val="single" w:sz="4" w:space="1" w:color="auto"/>
-          <w:left w:val="single" w:sz="4" w:space="4" w:color="auto"/>
-          <w:bottom w:val="single" w:sz="4" w:space="1" w:color="auto"/>
-          <w:right w:val="single" w:sz="4" w:space="4" w:color="auto"/>
-        </w:pBdr>
-      </w:pPr>
-      <w:r>
-        <w:t>r</w:t>
-      </w:r>
-      <w:proofErr w:type="gramStart"/>
-      <w:r>
-        <w:t>=[</w:t>
-      </w:r>
-      <w:proofErr w:type="gramEnd"/>
-      <w:r>
-        <w:t>255,0,0]</w:t>
+        <w:t>sense = SenseHat()</w:t>
+      </w:r>
+    </w:p>
+    <w:p>
+      <w:pPr>
+        <w:pBdr>
+          <w:top w:val="single" w:sz="4" w:space="1" w:color="auto"/>
+          <w:left w:val="single" w:sz="4" w:space="4" w:color="auto"/>
+          <w:bottom w:val="single" w:sz="4" w:space="1" w:color="auto"/>
+          <w:right w:val="single" w:sz="4" w:space="4" w:color="auto"/>
+        </w:pBdr>
+      </w:pPr>
+      <w:r>
+        <w:t>r=[255,0,0]</w:t>
       </w:r>
     </w:p>
     <w:p>
@@ -1192,46 +1002,32 @@
           <w:right w:val="single" w:sz="4" w:space="4" w:color="auto"/>
         </w:pBdr>
       </w:pPr>
-      <w:proofErr w:type="spellStart"/>
-      <w:proofErr w:type="gramStart"/>
-      <w:r>
-        <w:t>sense.clear</w:t>
-      </w:r>
-      <w:proofErr w:type="spellEnd"/>
-      <w:proofErr w:type="gramEnd"/>
-      <w:r>
-        <w:t>()</w:t>
-      </w:r>
-    </w:p>
-    <w:p>
-      <w:pPr>
-        <w:pBdr>
-          <w:top w:val="single" w:sz="4" w:space="1" w:color="auto"/>
-          <w:left w:val="single" w:sz="4" w:space="4" w:color="auto"/>
-          <w:bottom w:val="single" w:sz="4" w:space="1" w:color="auto"/>
-          <w:right w:val="single" w:sz="4" w:space="4" w:color="auto"/>
-        </w:pBdr>
-      </w:pPr>
-    </w:p>
-    <w:p>
-      <w:pPr>
-        <w:pBdr>
-          <w:top w:val="single" w:sz="4" w:space="1" w:color="auto"/>
-          <w:left w:val="single" w:sz="4" w:space="4" w:color="auto"/>
-          <w:bottom w:val="single" w:sz="4" w:space="1" w:color="auto"/>
-          <w:right w:val="single" w:sz="4" w:space="4" w:color="auto"/>
-        </w:pBdr>
-      </w:pPr>
-      <w:r>
-        <w:t xml:space="preserve">pressure = </w:t>
-      </w:r>
-      <w:proofErr w:type="spellStart"/>
-      <w:proofErr w:type="gramStart"/>
-      <w:r>
-        <w:t>sense.pressure</w:t>
-      </w:r>
-      <w:proofErr w:type="spellEnd"/>
-      <w:proofErr w:type="gramEnd"/>
+      <w:r>
+        <w:t>sense.clear()</w:t>
+      </w:r>
+    </w:p>
+    <w:p>
+      <w:pPr>
+        <w:pBdr>
+          <w:top w:val="single" w:sz="4" w:space="1" w:color="auto"/>
+          <w:left w:val="single" w:sz="4" w:space="4" w:color="auto"/>
+          <w:bottom w:val="single" w:sz="4" w:space="1" w:color="auto"/>
+          <w:right w:val="single" w:sz="4" w:space="4" w:color="auto"/>
+        </w:pBdr>
+      </w:pPr>
+    </w:p>
+    <w:p>
+      <w:pPr>
+        <w:pBdr>
+          <w:top w:val="single" w:sz="4" w:space="1" w:color="auto"/>
+          <w:left w:val="single" w:sz="4" w:space="4" w:color="auto"/>
+          <w:bottom w:val="single" w:sz="4" w:space="1" w:color="auto"/>
+          <w:right w:val="single" w:sz="4" w:space="4" w:color="auto"/>
+        </w:pBdr>
+      </w:pPr>
+      <w:r>
+        <w:t>pressure = sense.pressure</w:t>
+      </w:r>
     </w:p>
     <w:p>
       <w:pPr>
@@ -1292,114 +1088,46 @@
         </w:pBdr>
       </w:pPr>
       <w:r>
-        <w:t xml:space="preserve">        pressure = </w:t>
-      </w:r>
-      <w:proofErr w:type="spellStart"/>
-      <w:proofErr w:type="gramStart"/>
-      <w:r>
-        <w:t>sense.pressure</w:t>
-      </w:r>
-      <w:proofErr w:type="spellEnd"/>
-      <w:proofErr w:type="gramEnd"/>
-    </w:p>
-    <w:p>
-      <w:pPr>
-        <w:pBdr>
-          <w:top w:val="single" w:sz="4" w:space="1" w:color="auto"/>
-          <w:left w:val="single" w:sz="4" w:space="4" w:color="auto"/>
-          <w:bottom w:val="single" w:sz="4" w:space="1" w:color="auto"/>
-          <w:right w:val="single" w:sz="4" w:space="4" w:color="auto"/>
-        </w:pBdr>
-      </w:pPr>
-      <w:r>
-        <w:t xml:space="preserve">        </w:t>
-      </w:r>
-      <w:proofErr w:type="spellStart"/>
-      <w:r>
-        <w:t>graph_pressure</w:t>
-      </w:r>
-      <w:proofErr w:type="spellEnd"/>
-      <w:r>
-        <w:t xml:space="preserve"> = </w:t>
-      </w:r>
-      <w:proofErr w:type="spellStart"/>
-      <w:proofErr w:type="gramStart"/>
-      <w:r>
-        <w:t>int</w:t>
-      </w:r>
-      <w:proofErr w:type="spellEnd"/>
-      <w:r>
-        <w:t>(</w:t>
-      </w:r>
-      <w:proofErr w:type="gramEnd"/>
-      <w:r>
-        <w:t>pressure / 150</w:t>
-      </w:r>
-      <w:r>
-        <w:t>)</w:t>
-      </w:r>
-    </w:p>
-    <w:p>
-      <w:pPr>
-        <w:pBdr>
-          <w:top w:val="single" w:sz="4" w:space="1" w:color="auto"/>
-          <w:left w:val="single" w:sz="4" w:space="4" w:color="auto"/>
-          <w:bottom w:val="single" w:sz="4" w:space="1" w:color="auto"/>
-          <w:right w:val="single" w:sz="4" w:space="4" w:color="auto"/>
-        </w:pBdr>
-      </w:pPr>
-      <w:r>
-        <w:t xml:space="preserve">        for </w:t>
-      </w:r>
-      <w:proofErr w:type="spellStart"/>
-      <w:r>
-        <w:t>i</w:t>
-      </w:r>
-      <w:proofErr w:type="spellEnd"/>
-      <w:r>
-        <w:t xml:space="preserve"> in range(</w:t>
-      </w:r>
-      <w:proofErr w:type="spellStart"/>
-      <w:r>
-        <w:t>graph_pressure</w:t>
-      </w:r>
-      <w:proofErr w:type="spellEnd"/>
-      <w:r>
-        <w:t>):</w:t>
-      </w:r>
-    </w:p>
-    <w:p>
-      <w:pPr>
-        <w:pBdr>
-          <w:top w:val="single" w:sz="4" w:space="1" w:color="auto"/>
-          <w:left w:val="single" w:sz="4" w:space="4" w:color="auto"/>
-          <w:bottom w:val="single" w:sz="4" w:space="1" w:color="auto"/>
-          <w:right w:val="single" w:sz="4" w:space="4" w:color="auto"/>
-        </w:pBdr>
-      </w:pPr>
-      <w:r>
-        <w:t xml:space="preserve">            </w:t>
-      </w:r>
-      <w:proofErr w:type="spellStart"/>
-      <w:r>
-        <w:t>sense.set_pixel</w:t>
-      </w:r>
-      <w:proofErr w:type="spellEnd"/>
-      <w:r>
-        <w:t>(</w:t>
-      </w:r>
-      <w:proofErr w:type="spellStart"/>
-      <w:proofErr w:type="gramStart"/>
-      <w:r>
-        <w:t>c,i</w:t>
-      </w:r>
-      <w:proofErr w:type="gramEnd"/>
-      <w:r>
-        <w:t>,r</w:t>
-      </w:r>
-      <w:proofErr w:type="spellEnd"/>
-      <w:r>
-        <w:t>)</w:t>
+        <w:t xml:space="preserve">        pressure = sense.pressure</w:t>
+      </w:r>
+    </w:p>
+    <w:p>
+      <w:pPr>
+        <w:pBdr>
+          <w:top w:val="single" w:sz="4" w:space="1" w:color="auto"/>
+          <w:left w:val="single" w:sz="4" w:space="4" w:color="auto"/>
+          <w:bottom w:val="single" w:sz="4" w:space="1" w:color="auto"/>
+          <w:right w:val="single" w:sz="4" w:space="4" w:color="auto"/>
+        </w:pBdr>
+      </w:pPr>
+      <w:r>
+        <w:t xml:space="preserve">        graph_pressure = int(pressure / 150)</w:t>
+      </w:r>
+    </w:p>
+    <w:p>
+      <w:pPr>
+        <w:pBdr>
+          <w:top w:val="single" w:sz="4" w:space="1" w:color="auto"/>
+          <w:left w:val="single" w:sz="4" w:space="4" w:color="auto"/>
+          <w:bottom w:val="single" w:sz="4" w:space="1" w:color="auto"/>
+          <w:right w:val="single" w:sz="4" w:space="4" w:color="auto"/>
+        </w:pBdr>
+      </w:pPr>
+      <w:r>
+        <w:t xml:space="preserve">        for i in range(graph_pressure):</w:t>
+      </w:r>
+    </w:p>
+    <w:p>
+      <w:pPr>
+        <w:pBdr>
+          <w:top w:val="single" w:sz="4" w:space="1" w:color="auto"/>
+          <w:left w:val="single" w:sz="4" w:space="4" w:color="auto"/>
+          <w:bottom w:val="single" w:sz="4" w:space="1" w:color="auto"/>
+          <w:right w:val="single" w:sz="4" w:space="4" w:color="auto"/>
+        </w:pBdr>
+      </w:pPr>
+      <w:r>
+        <w:t xml:space="preserve">            sense.set_pixel(c,i,r)</w:t>
       </w:r>
     </w:p>
     <w:p>
@@ -1425,17 +1153,7 @@
         </w:pBdr>
       </w:pPr>
       <w:r>
-        <w:t xml:space="preserve">    </w:t>
-      </w:r>
-      <w:proofErr w:type="spellStart"/>
-      <w:proofErr w:type="gramStart"/>
-      <w:r>
-        <w:t>sense.clear</w:t>
-      </w:r>
-      <w:proofErr w:type="spellEnd"/>
-      <w:proofErr w:type="gramEnd"/>
-      <w:r>
-        <w:t>()</w:t>
+        <w:t xml:space="preserve">    sense.clear()</w:t>
       </w:r>
     </w:p>
     <w:p/>
@@ -1894,10 +1612,187 @@
       </w:r>
     </w:p>
     <w:p>
+      <w:r>
+        <w:t>Adding colour to the display:</w:t>
+      </w:r>
+    </w:p>
+    <w:p/>
+    <w:p>
+      <w:r>
+        <w:t>We can easily change the colour of the pixels on the SenseHat display. So far we have only used the colour red.</w:t>
+      </w:r>
+    </w:p>
+    <w:p/>
+    <w:p>
+      <w:r>
+        <w:t>Add the following two lines of code towards the top of the code.</w:t>
+      </w:r>
+    </w:p>
+    <w:p/>
+    <w:p>
+      <w:pPr>
+        <w:pBdr>
+          <w:top w:val="single" w:sz="4" w:space="1" w:color="auto"/>
+          <w:left w:val="single" w:sz="4" w:space="4" w:color="auto"/>
+          <w:bottom w:val="single" w:sz="4" w:space="1" w:color="auto"/>
+          <w:right w:val="single" w:sz="4" w:space="4" w:color="auto"/>
+        </w:pBdr>
+      </w:pPr>
+      <w:r>
+        <w:t>g=[0,255,0]</w:t>
+      </w:r>
+    </w:p>
+    <w:p>
+      <w:pPr>
+        <w:pBdr>
+          <w:top w:val="single" w:sz="4" w:space="1" w:color="auto"/>
+          <w:left w:val="single" w:sz="4" w:space="4" w:color="auto"/>
+          <w:bottom w:val="single" w:sz="4" w:space="1" w:color="auto"/>
+          <w:right w:val="single" w:sz="4" w:space="4" w:color="auto"/>
+        </w:pBdr>
+      </w:pPr>
+      <w:r>
+        <w:t>b=[0,0,255]</w:t>
+      </w:r>
+    </w:p>
+    <w:p/>
+    <w:p>
+      <w:r>
+        <w:t>We now need to change the colour depending on the air pressure.</w:t>
+      </w:r>
+      <w:r>
+        <w:t xml:space="preserve">  Add the following lines with the box around it and make the change for the last line.</w:t>
+      </w:r>
       <w:bookmarkStart w:id="0" w:name="_GoBack"/>
       <w:bookmarkEnd w:id="0"/>
     </w:p>
     <w:p/>
+    <w:p>
+      <w:r>
+        <w:t>while True:</w:t>
+      </w:r>
+    </w:p>
+    <w:p>
+      <w:r>
+        <w:t xml:space="preserve">    for c in range (0,8):</w:t>
+      </w:r>
+    </w:p>
+    <w:p>
+      <w:r>
+        <w:t xml:space="preserve">        pressure = sense.pressure</w:t>
+      </w:r>
+    </w:p>
+    <w:p>
+      <w:r>
+        <w:t xml:space="preserve">        graph_pressure = int(pressure / 150)</w:t>
+      </w:r>
+    </w:p>
+    <w:p>
+      <w:r>
+        <w:t xml:space="preserve">        for i in range(graph_pressure):</w:t>
+      </w:r>
+    </w:p>
+    <w:p>
+      <w:pPr>
+        <w:pBdr>
+          <w:top w:val="single" w:sz="4" w:space="1" w:color="auto"/>
+          <w:left w:val="single" w:sz="4" w:space="4" w:color="auto"/>
+          <w:bottom w:val="single" w:sz="4" w:space="1" w:color="auto"/>
+          <w:right w:val="single" w:sz="4" w:space="4" w:color="auto"/>
+        </w:pBdr>
+      </w:pPr>
+      <w:r>
+        <w:t xml:space="preserve">            if i&lt;=2:</w:t>
+      </w:r>
+    </w:p>
+    <w:p>
+      <w:pPr>
+        <w:pBdr>
+          <w:top w:val="single" w:sz="4" w:space="1" w:color="auto"/>
+          <w:left w:val="single" w:sz="4" w:space="4" w:color="auto"/>
+          <w:bottom w:val="single" w:sz="4" w:space="1" w:color="auto"/>
+          <w:right w:val="single" w:sz="4" w:space="4" w:color="auto"/>
+        </w:pBdr>
+      </w:pPr>
+      <w:r>
+        <w:t xml:space="preserve">                colour = b</w:t>
+      </w:r>
+    </w:p>
+    <w:p>
+      <w:pPr>
+        <w:pBdr>
+          <w:top w:val="single" w:sz="4" w:space="1" w:color="auto"/>
+          <w:left w:val="single" w:sz="4" w:space="4" w:color="auto"/>
+          <w:bottom w:val="single" w:sz="4" w:space="1" w:color="auto"/>
+          <w:right w:val="single" w:sz="4" w:space="4" w:color="auto"/>
+        </w:pBdr>
+      </w:pPr>
+      <w:r>
+        <w:t xml:space="preserve">            if i&gt;2:</w:t>
+      </w:r>
+    </w:p>
+    <w:p>
+      <w:pPr>
+        <w:pBdr>
+          <w:top w:val="single" w:sz="4" w:space="1" w:color="auto"/>
+          <w:left w:val="single" w:sz="4" w:space="4" w:color="auto"/>
+          <w:bottom w:val="single" w:sz="4" w:space="1" w:color="auto"/>
+          <w:right w:val="single" w:sz="4" w:space="4" w:color="auto"/>
+        </w:pBdr>
+      </w:pPr>
+      <w:r>
+        <w:t xml:space="preserve">                colour = g</w:t>
+      </w:r>
+    </w:p>
+    <w:p>
+      <w:pPr>
+        <w:pBdr>
+          <w:top w:val="single" w:sz="4" w:space="1" w:color="auto"/>
+          <w:left w:val="single" w:sz="4" w:space="4" w:color="auto"/>
+          <w:bottom w:val="single" w:sz="4" w:space="1" w:color="auto"/>
+          <w:right w:val="single" w:sz="4" w:space="4" w:color="auto"/>
+        </w:pBdr>
+      </w:pPr>
+      <w:r>
+        <w:t xml:space="preserve">            if i&gt;5:</w:t>
+      </w:r>
+    </w:p>
+    <w:p>
+      <w:pPr>
+        <w:pBdr>
+          <w:top w:val="single" w:sz="4" w:space="1" w:color="auto"/>
+          <w:left w:val="single" w:sz="4" w:space="4" w:color="auto"/>
+          <w:bottom w:val="single" w:sz="4" w:space="1" w:color="auto"/>
+          <w:right w:val="single" w:sz="4" w:space="4" w:color="auto"/>
+        </w:pBdr>
+      </w:pPr>
+      <w:r>
+        <w:t xml:space="preserve">                colour = r</w:t>
+      </w:r>
+    </w:p>
+    <w:p>
+      <w:pPr>
+        <w:pBdr>
+          <w:top w:val="single" w:sz="4" w:space="1" w:color="auto"/>
+          <w:left w:val="single" w:sz="4" w:space="4" w:color="auto"/>
+          <w:bottom w:val="single" w:sz="4" w:space="1" w:color="auto"/>
+          <w:right w:val="single" w:sz="4" w:space="4" w:color="auto"/>
+        </w:pBdr>
+      </w:pPr>
+      <w:r>
+        <w:t xml:space="preserve">            sense.set_pixel(c,i,colour)</w:t>
+      </w:r>
+    </w:p>
+    <w:p>
+      <w:r>
+        <w:t xml:space="preserve">        sleep(wait)</w:t>
+      </w:r>
+    </w:p>
+    <w:p>
+      <w:r>
+        <w:t xml:space="preserve">    sense.clear()</w:t>
+      </w:r>
+    </w:p>
     <w:sectPr>
       <w:pgSz w:w="11900" w:h="16840"/>
       <w:pgMar w:top="1440" w:right="1440" w:bottom="1440" w:left="1440" w:header="720" w:footer="720" w:gutter="0"/>

</xml_diff>